<commit_message>
Updated activity 3 student instructions to include equilibration run
</commit_message>
<xml_diff>
--- a/Documents/Act03.docx
+++ b/Documents/Act03.docx
@@ -23,7 +23,6 @@
     <w:p>
       <w:pPr>
         <w:pStyle w:val="author"/>
-        <w:spacing w:line="240" w:lineRule="auto"/>
         <w:rPr>
           <w:rFonts w:ascii="Calibri" w:hAnsi="Calibri"/>
         </w:rPr>
@@ -38,7 +37,6 @@
     <w:p>
       <w:pPr>
         <w:pStyle w:val="date"/>
-        <w:spacing w:line="240" w:lineRule="auto"/>
         <w:rPr>
           <w:rFonts w:ascii="Calibri" w:hAnsi="Calibri"/>
         </w:rPr>
@@ -66,7 +64,6 @@
     <w:p>
       <w:pPr>
         <w:pStyle w:val="Text-body"/>
-        <w:spacing w:line="240" w:lineRule="auto"/>
         <w:rPr>
           <w:rFonts w:ascii="Cambria" w:hAnsi="Cambria"/>
         </w:rPr>
@@ -109,7 +106,6 @@
         <w:tabs>
           <w:tab w:val="left" w:pos="0"/>
         </w:tabs>
-        <w:spacing w:line="240" w:lineRule="auto"/>
         <w:ind w:left="504" w:hanging="288"/>
         <w:rPr>
           <w:rFonts w:ascii="Cambria" w:hAnsi="Cambria"/>
@@ -146,16 +142,16 @@
         <w:ind w:left="504"/>
         <w:rPr>
           <w:rFonts w:ascii="Cambria" w:hAnsi="Cambria"/>
-          <w:sz w:val="22"/>
-          <w:szCs w:val="22"/>
-        </w:rPr>
-      </w:pPr>
-      <w:proofErr w:type="spellStart"/>
-      <w:r>
-        <w:rPr>
-          <w:rFonts w:ascii="Consolas" w:hAnsi="Consolas"/>
-          <w:sz w:val="22"/>
-          <w:szCs w:val="22"/>
+          <w:sz w:val="20"/>
+          <w:szCs w:val="20"/>
+        </w:rPr>
+      </w:pPr>
+      <w:proofErr w:type="spellStart"/>
+      <w:r>
+        <w:rPr>
+          <w:rFonts w:ascii="Consolas" w:hAnsi="Consolas"/>
+          <w:sz w:val="20"/>
+          <w:szCs w:val="20"/>
         </w:rPr>
         <w:t>gmx</w:t>
       </w:r>
@@ -163,8 +159,8 @@
       <w:r>
         <w:rPr>
           <w:rFonts w:ascii="Consolas" w:hAnsi="Consolas"/>
-          <w:sz w:val="22"/>
-          <w:szCs w:val="22"/>
+          <w:sz w:val="20"/>
+          <w:szCs w:val="20"/>
         </w:rPr>
         <w:t xml:space="preserve"> </w:t>
       </w:r>
@@ -172,8 +168,8 @@
       <w:r>
         <w:rPr>
           <w:rFonts w:ascii="Consolas" w:hAnsi="Consolas"/>
-          <w:sz w:val="22"/>
-          <w:szCs w:val="22"/>
+          <w:sz w:val="20"/>
+          <w:szCs w:val="20"/>
         </w:rPr>
         <w:t>grompp</w:t>
       </w:r>
@@ -181,8 +177,8 @@
       <w:r>
         <w:rPr>
           <w:rFonts w:ascii="Consolas" w:hAnsi="Consolas"/>
-          <w:sz w:val="22"/>
-          <w:szCs w:val="22"/>
+          <w:sz w:val="20"/>
+          <w:szCs w:val="20"/>
         </w:rPr>
         <w:t xml:space="preserve"> -f </w:t>
       </w:r>
@@ -190,8 +186,338 @@
       <w:r>
         <w:rPr>
           <w:rFonts w:ascii="Consolas" w:hAnsi="Consolas"/>
-          <w:sz w:val="22"/>
-          <w:szCs w:val="22"/>
+          <w:sz w:val="20"/>
+          <w:szCs w:val="20"/>
+        </w:rPr>
+        <w:t>equil.mdp</w:t>
+      </w:r>
+      <w:proofErr w:type="spellEnd"/>
+      <w:r>
+        <w:rPr>
+          <w:rFonts w:ascii="Consolas" w:hAnsi="Consolas"/>
+          <w:sz w:val="20"/>
+          <w:szCs w:val="20"/>
+        </w:rPr>
+        <w:t xml:space="preserve"> -c </w:t>
+      </w:r>
+      <w:proofErr w:type="spellStart"/>
+      <w:r>
+        <w:rPr>
+          <w:rFonts w:ascii="Consolas" w:hAnsi="Consolas"/>
+          <w:sz w:val="20"/>
+          <w:szCs w:val="20"/>
+        </w:rPr>
+        <w:t>initial.gro</w:t>
+      </w:r>
+      <w:proofErr w:type="spellEnd"/>
+      <w:r>
+        <w:rPr>
+          <w:rFonts w:ascii="Consolas" w:hAnsi="Consolas"/>
+          <w:sz w:val="20"/>
+          <w:szCs w:val="20"/>
+        </w:rPr>
+        <w:t xml:space="preserve"> -p </w:t>
+      </w:r>
+      <w:proofErr w:type="spellStart"/>
+      <w:r>
+        <w:rPr>
+          <w:rFonts w:ascii="Consolas" w:hAnsi="Consolas"/>
+          <w:sz w:val="20"/>
+          <w:szCs w:val="20"/>
+        </w:rPr>
+        <w:t>argon.top</w:t>
+      </w:r>
+      <w:proofErr w:type="spellEnd"/>
+      <w:r>
+        <w:rPr>
+          <w:rFonts w:ascii="Consolas" w:hAnsi="Consolas"/>
+          <w:sz w:val="20"/>
+          <w:szCs w:val="20"/>
+        </w:rPr>
+        <w:t xml:space="preserve"> -o </w:t>
+      </w:r>
+      <w:proofErr w:type="spellStart"/>
+      <w:r>
+        <w:rPr>
+          <w:rFonts w:ascii="Consolas" w:hAnsi="Consolas"/>
+          <w:sz w:val="20"/>
+          <w:szCs w:val="20"/>
+        </w:rPr>
+        <w:t>equil.tpr</w:t>
+      </w:r>
+      <w:proofErr w:type="spellEnd"/>
+      <w:r>
+        <w:rPr>
+          <w:rFonts w:ascii="Cambria" w:hAnsi="Cambria"/>
+          <w:sz w:val="20"/>
+          <w:szCs w:val="20"/>
+        </w:rPr>
+        <w:br/>
+      </w:r>
+      <w:proofErr w:type="spellStart"/>
+      <w:r>
+        <w:rPr>
+          <w:rFonts w:ascii="Consolas" w:hAnsi="Consolas"/>
+          <w:sz w:val="20"/>
+          <w:szCs w:val="20"/>
+        </w:rPr>
+        <w:t>gmx</w:t>
+      </w:r>
+      <w:proofErr w:type="spellEnd"/>
+      <w:r>
+        <w:rPr>
+          <w:rFonts w:ascii="Consolas" w:hAnsi="Consolas"/>
+          <w:sz w:val="20"/>
+          <w:szCs w:val="20"/>
+        </w:rPr>
+        <w:t xml:space="preserve"> </w:t>
+      </w:r>
+      <w:proofErr w:type="spellStart"/>
+      <w:r>
+        <w:rPr>
+          <w:rFonts w:ascii="Consolas" w:hAnsi="Consolas"/>
+          <w:sz w:val="20"/>
+          <w:szCs w:val="20"/>
+        </w:rPr>
+        <w:t>mdrun</w:t>
+      </w:r>
+      <w:proofErr w:type="spellEnd"/>
+      <w:r>
+        <w:rPr>
+          <w:rFonts w:ascii="Consolas" w:hAnsi="Consolas"/>
+          <w:sz w:val="20"/>
+          <w:szCs w:val="20"/>
+        </w:rPr>
+        <w:t xml:space="preserve"> -</w:t>
+      </w:r>
+      <w:proofErr w:type="spellStart"/>
+      <w:r>
+        <w:rPr>
+          <w:rFonts w:ascii="Consolas" w:hAnsi="Consolas"/>
+          <w:sz w:val="20"/>
+          <w:szCs w:val="20"/>
+        </w:rPr>
+        <w:t>nt</w:t>
+      </w:r>
+      <w:proofErr w:type="spellEnd"/>
+      <w:r>
+        <w:rPr>
+          <w:rFonts w:ascii="Consolas" w:hAnsi="Consolas"/>
+          <w:sz w:val="20"/>
+          <w:szCs w:val="20"/>
+        </w:rPr>
+        <w:t xml:space="preserve"> 1 -</w:t>
+      </w:r>
+      <w:proofErr w:type="spellStart"/>
+      <w:r>
+        <w:rPr>
+          <w:rFonts w:ascii="Consolas" w:hAnsi="Consolas"/>
+          <w:sz w:val="20"/>
+          <w:szCs w:val="20"/>
+        </w:rPr>
+        <w:t>nb</w:t>
+      </w:r>
+      <w:proofErr w:type="spellEnd"/>
+      <w:r>
+        <w:rPr>
+          <w:rFonts w:ascii="Consolas" w:hAnsi="Consolas"/>
+          <w:sz w:val="20"/>
+          <w:szCs w:val="20"/>
+        </w:rPr>
+        <w:t xml:space="preserve"> </w:t>
+      </w:r>
+      <w:proofErr w:type="spellStart"/>
+      <w:r>
+        <w:rPr>
+          <w:rFonts w:ascii="Consolas" w:hAnsi="Consolas"/>
+          <w:sz w:val="20"/>
+          <w:szCs w:val="20"/>
+        </w:rPr>
+        <w:t>cpu</w:t>
+      </w:r>
+      <w:proofErr w:type="spellEnd"/>
+      <w:r>
+        <w:rPr>
+          <w:rFonts w:ascii="Consolas" w:hAnsi="Consolas"/>
+          <w:sz w:val="20"/>
+          <w:szCs w:val="20"/>
+        </w:rPr>
+        <w:t xml:space="preserve"> -s </w:t>
+      </w:r>
+      <w:proofErr w:type="spellStart"/>
+      <w:r>
+        <w:rPr>
+          <w:rFonts w:ascii="Consolas" w:hAnsi="Consolas"/>
+          <w:sz w:val="20"/>
+          <w:szCs w:val="20"/>
+        </w:rPr>
+        <w:t>equil.tpr</w:t>
+      </w:r>
+      <w:proofErr w:type="spellEnd"/>
+      <w:r>
+        <w:rPr>
+          <w:rFonts w:ascii="Consolas" w:hAnsi="Consolas"/>
+          <w:sz w:val="20"/>
+          <w:szCs w:val="20"/>
+        </w:rPr>
+        <w:t xml:space="preserve"> -c </w:t>
+      </w:r>
+      <w:proofErr w:type="spellStart"/>
+      <w:r>
+        <w:rPr>
+          <w:rFonts w:ascii="Consolas" w:hAnsi="Consolas"/>
+          <w:sz w:val="20"/>
+          <w:szCs w:val="20"/>
+        </w:rPr>
+        <w:t>equil.gro</w:t>
+      </w:r>
+      <w:proofErr w:type="spellEnd"/>
+      <w:r>
+        <w:rPr>
+          <w:rFonts w:ascii="Consolas" w:hAnsi="Consolas"/>
+          <w:sz w:val="20"/>
+          <w:szCs w:val="20"/>
+        </w:rPr>
+        <w:t xml:space="preserve"> -e </w:t>
+      </w:r>
+      <w:proofErr w:type="spellStart"/>
+      <w:r>
+        <w:rPr>
+          <w:rFonts w:ascii="Consolas" w:hAnsi="Consolas"/>
+          <w:sz w:val="20"/>
+          <w:szCs w:val="20"/>
+        </w:rPr>
+        <w:t>equil.edr</w:t>
+      </w:r>
+      <w:proofErr w:type="spellEnd"/>
+      <w:r>
+        <w:rPr>
+          <w:rFonts w:ascii="Consolas" w:hAnsi="Consolas"/>
+          <w:sz w:val="20"/>
+          <w:szCs w:val="20"/>
+        </w:rPr>
+        <w:t xml:space="preserve"> \</w:t>
+      </w:r>
+      <w:r>
+        <w:rPr>
+          <w:rFonts w:ascii="Cambria" w:hAnsi="Cambria"/>
+          <w:sz w:val="20"/>
+          <w:szCs w:val="20"/>
+        </w:rPr>
+        <w:t xml:space="preserve"> </w:t>
+      </w:r>
+      <w:r>
+        <w:rPr>
+          <w:rFonts w:ascii="Cambria" w:hAnsi="Cambria"/>
+          <w:sz w:val="20"/>
+          <w:szCs w:val="20"/>
+        </w:rPr>
+        <w:br/>
+      </w:r>
+      <w:r>
+        <w:rPr>
+          <w:rFonts w:ascii="Consolas" w:hAnsi="Consolas"/>
+          <w:sz w:val="20"/>
+          <w:szCs w:val="20"/>
+        </w:rPr>
+        <w:t xml:space="preserve">          -g equil.log -x </w:t>
+      </w:r>
+      <w:proofErr w:type="spellStart"/>
+      <w:r>
+        <w:rPr>
+          <w:rFonts w:ascii="Consolas" w:hAnsi="Consolas"/>
+          <w:sz w:val="20"/>
+          <w:szCs w:val="20"/>
+        </w:rPr>
+        <w:t>equil.xtc</w:t>
+      </w:r>
+      <w:proofErr w:type="spellEnd"/>
+      <w:r>
+        <w:rPr>
+          <w:rFonts w:ascii="Consolas" w:hAnsi="Consolas"/>
+          <w:sz w:val="20"/>
+          <w:szCs w:val="20"/>
+        </w:rPr>
+        <w:t xml:space="preserve"> -</w:t>
+      </w:r>
+      <w:proofErr w:type="spellStart"/>
+      <w:r>
+        <w:rPr>
+          <w:rFonts w:ascii="Consolas" w:hAnsi="Consolas"/>
+          <w:sz w:val="20"/>
+          <w:szCs w:val="20"/>
+        </w:rPr>
+        <w:t>cpo</w:t>
+      </w:r>
+      <w:proofErr w:type="spellEnd"/>
+      <w:r>
+        <w:rPr>
+          <w:rFonts w:ascii="Consolas" w:hAnsi="Consolas"/>
+          <w:sz w:val="20"/>
+          <w:szCs w:val="20"/>
+        </w:rPr>
+        <w:t xml:space="preserve"> </w:t>
+      </w:r>
+      <w:proofErr w:type="spellStart"/>
+      <w:r>
+        <w:rPr>
+          <w:rFonts w:ascii="Consolas" w:hAnsi="Consolas"/>
+          <w:sz w:val="20"/>
+          <w:szCs w:val="20"/>
+        </w:rPr>
+        <w:t>equil.cpt</w:t>
+      </w:r>
+      <w:proofErr w:type="spellEnd"/>
+      <w:r>
+        <w:rPr>
+          <w:rFonts w:ascii="Cambria" w:hAnsi="Cambria"/>
+          <w:sz w:val="20"/>
+          <w:szCs w:val="20"/>
+        </w:rPr>
+        <w:br/>
+      </w:r>
+      <w:proofErr w:type="spellStart"/>
+      <w:r>
+        <w:rPr>
+          <w:rFonts w:ascii="Consolas" w:hAnsi="Consolas"/>
+          <w:sz w:val="20"/>
+          <w:szCs w:val="20"/>
+        </w:rPr>
+        <w:t>gmx</w:t>
+      </w:r>
+      <w:proofErr w:type="spellEnd"/>
+      <w:r>
+        <w:rPr>
+          <w:rFonts w:ascii="Consolas" w:hAnsi="Consolas"/>
+          <w:sz w:val="20"/>
+          <w:szCs w:val="20"/>
+        </w:rPr>
+        <w:t xml:space="preserve"> </w:t>
+      </w:r>
+      <w:proofErr w:type="spellStart"/>
+      <w:r>
+        <w:rPr>
+          <w:rFonts w:ascii="Consolas" w:hAnsi="Consolas"/>
+          <w:sz w:val="20"/>
+          <w:szCs w:val="20"/>
+        </w:rPr>
+        <w:t>grompp</w:t>
+      </w:r>
+      <w:proofErr w:type="spellEnd"/>
+      <w:r>
+        <w:rPr>
+          <w:rFonts w:ascii="Consolas" w:hAnsi="Consolas"/>
+          <w:sz w:val="20"/>
+          <w:szCs w:val="20"/>
+        </w:rPr>
+        <w:t xml:space="preserve"> -f </w:t>
+      </w:r>
+      <w:proofErr w:type="spellStart"/>
+      <w:r>
+        <w:rPr>
+          <w:rFonts w:ascii="Consolas" w:hAnsi="Consolas"/>
+          <w:sz w:val="20"/>
+          <w:szCs w:val="20"/>
         </w:rPr>
         <w:t>md.mdp</w:t>
       </w:r>
@@ -199,8 +525,8 @@
       <w:r>
         <w:rPr>
           <w:rFonts w:ascii="Consolas" w:hAnsi="Consolas"/>
-          <w:sz w:val="22"/>
-          <w:szCs w:val="22"/>
+          <w:sz w:val="20"/>
+          <w:szCs w:val="20"/>
         </w:rPr>
         <w:t xml:space="preserve"> -c </w:t>
       </w:r>
@@ -208,8 +534,8 @@
       <w:r>
         <w:rPr>
           <w:rFonts w:ascii="Consolas" w:hAnsi="Consolas"/>
-          <w:sz w:val="22"/>
-          <w:szCs w:val="22"/>
+          <w:sz w:val="20"/>
+          <w:szCs w:val="20"/>
         </w:rPr>
         <w:t>equil.gro</w:t>
       </w:r>
@@ -217,8 +543,8 @@
       <w:r>
         <w:rPr>
           <w:rFonts w:ascii="Consolas" w:hAnsi="Consolas"/>
-          <w:sz w:val="22"/>
-          <w:szCs w:val="22"/>
+          <w:sz w:val="20"/>
+          <w:szCs w:val="20"/>
         </w:rPr>
         <w:t xml:space="preserve"> -t </w:t>
       </w:r>
@@ -226,8 +552,8 @@
       <w:r>
         <w:rPr>
           <w:rFonts w:ascii="Consolas" w:hAnsi="Consolas"/>
-          <w:sz w:val="22"/>
-          <w:szCs w:val="22"/>
+          <w:sz w:val="20"/>
+          <w:szCs w:val="20"/>
         </w:rPr>
         <w:t>equil.cpt</w:t>
       </w:r>
@@ -235,8 +561,8 @@
       <w:r>
         <w:rPr>
           <w:rFonts w:ascii="Consolas" w:hAnsi="Consolas"/>
-          <w:sz w:val="22"/>
-          <w:szCs w:val="22"/>
+          <w:sz w:val="20"/>
+          <w:szCs w:val="20"/>
         </w:rPr>
         <w:t xml:space="preserve"> -p </w:t>
       </w:r>
@@ -244,8 +570,8 @@
       <w:r>
         <w:rPr>
           <w:rFonts w:ascii="Consolas" w:hAnsi="Consolas"/>
-          <w:sz w:val="22"/>
-          <w:szCs w:val="22"/>
+          <w:sz w:val="20"/>
+          <w:szCs w:val="20"/>
         </w:rPr>
         <w:t>argon.top</w:t>
       </w:r>
@@ -253,8 +579,8 @@
       <w:r>
         <w:rPr>
           <w:rFonts w:ascii="Consolas" w:hAnsi="Consolas"/>
-          <w:sz w:val="22"/>
-          <w:szCs w:val="22"/>
+          <w:sz w:val="20"/>
+          <w:szCs w:val="20"/>
         </w:rPr>
         <w:t xml:space="preserve"> -o </w:t>
       </w:r>
@@ -262,8 +588,8 @@
       <w:r>
         <w:rPr>
           <w:rFonts w:ascii="Consolas" w:hAnsi="Consolas"/>
-          <w:sz w:val="22"/>
-          <w:szCs w:val="22"/>
+          <w:sz w:val="20"/>
+          <w:szCs w:val="20"/>
         </w:rPr>
         <w:t>md.tpr</w:t>
       </w:r>
@@ -271,8 +597,16 @@
       <w:r>
         <w:rPr>
           <w:rFonts w:ascii="Cambria" w:hAnsi="Cambria"/>
-          <w:sz w:val="22"/>
-          <w:szCs w:val="22"/>
+          <w:sz w:val="20"/>
+          <w:szCs w:val="20"/>
+        </w:rPr>
+        <w:t xml:space="preserve"> </w:t>
+      </w:r>
+      <w:r>
+        <w:rPr>
+          <w:rFonts w:ascii="Cambria" w:hAnsi="Cambria"/>
+          <w:sz w:val="20"/>
+          <w:szCs w:val="20"/>
         </w:rPr>
         <w:br/>
       </w:r>
@@ -280,8 +614,8 @@
       <w:r>
         <w:rPr>
           <w:rFonts w:ascii="Consolas" w:hAnsi="Consolas"/>
-          <w:sz w:val="22"/>
-          <w:szCs w:val="22"/>
+          <w:sz w:val="20"/>
+          <w:szCs w:val="20"/>
         </w:rPr>
         <w:t>gmx</w:t>
       </w:r>
@@ -289,8 +623,8 @@
       <w:r>
         <w:rPr>
           <w:rFonts w:ascii="Consolas" w:hAnsi="Consolas"/>
-          <w:sz w:val="22"/>
-          <w:szCs w:val="22"/>
+          <w:sz w:val="20"/>
+          <w:szCs w:val="20"/>
         </w:rPr>
         <w:t xml:space="preserve"> </w:t>
       </w:r>
@@ -298,8 +632,8 @@
       <w:r>
         <w:rPr>
           <w:rFonts w:ascii="Consolas" w:hAnsi="Consolas"/>
-          <w:sz w:val="22"/>
-          <w:szCs w:val="22"/>
+          <w:sz w:val="20"/>
+          <w:szCs w:val="20"/>
         </w:rPr>
         <w:t>mdrun</w:t>
       </w:r>
@@ -307,8 +641,8 @@
       <w:r>
         <w:rPr>
           <w:rFonts w:ascii="Consolas" w:hAnsi="Consolas"/>
-          <w:sz w:val="22"/>
-          <w:szCs w:val="22"/>
+          <w:sz w:val="20"/>
+          <w:szCs w:val="20"/>
         </w:rPr>
         <w:t xml:space="preserve"> -</w:t>
       </w:r>
@@ -316,8 +650,8 @@
       <w:r>
         <w:rPr>
           <w:rFonts w:ascii="Consolas" w:hAnsi="Consolas"/>
-          <w:sz w:val="22"/>
-          <w:szCs w:val="22"/>
+          <w:sz w:val="20"/>
+          <w:szCs w:val="20"/>
         </w:rPr>
         <w:t>nt</w:t>
       </w:r>
@@ -325,8 +659,8 @@
       <w:r>
         <w:rPr>
           <w:rFonts w:ascii="Consolas" w:hAnsi="Consolas"/>
-          <w:sz w:val="22"/>
-          <w:szCs w:val="22"/>
+          <w:sz w:val="20"/>
+          <w:szCs w:val="20"/>
         </w:rPr>
         <w:t xml:space="preserve"> 1 -</w:t>
       </w:r>
@@ -334,8 +668,8 @@
       <w:r>
         <w:rPr>
           <w:rFonts w:ascii="Consolas" w:hAnsi="Consolas"/>
-          <w:sz w:val="22"/>
-          <w:szCs w:val="22"/>
+          <w:sz w:val="20"/>
+          <w:szCs w:val="20"/>
         </w:rPr>
         <w:t>nb</w:t>
       </w:r>
@@ -343,8 +677,8 @@
       <w:r>
         <w:rPr>
           <w:rFonts w:ascii="Consolas" w:hAnsi="Consolas"/>
-          <w:sz w:val="22"/>
-          <w:szCs w:val="22"/>
+          <w:sz w:val="20"/>
+          <w:szCs w:val="20"/>
         </w:rPr>
         <w:t xml:space="preserve"> </w:t>
       </w:r>
@@ -352,8 +686,8 @@
       <w:r>
         <w:rPr>
           <w:rFonts w:ascii="Consolas" w:hAnsi="Consolas"/>
-          <w:sz w:val="22"/>
-          <w:szCs w:val="22"/>
+          <w:sz w:val="20"/>
+          <w:szCs w:val="20"/>
         </w:rPr>
         <w:t>cpu</w:t>
       </w:r>
@@ -361,8 +695,8 @@
       <w:r>
         <w:rPr>
           <w:rFonts w:ascii="Consolas" w:hAnsi="Consolas"/>
-          <w:sz w:val="22"/>
-          <w:szCs w:val="22"/>
+          <w:sz w:val="20"/>
+          <w:szCs w:val="20"/>
         </w:rPr>
         <w:t xml:space="preserve"> -s </w:t>
       </w:r>
@@ -370,8 +704,8 @@
       <w:r>
         <w:rPr>
           <w:rFonts w:ascii="Consolas" w:hAnsi="Consolas"/>
-          <w:sz w:val="22"/>
-          <w:szCs w:val="22"/>
+          <w:sz w:val="20"/>
+          <w:szCs w:val="20"/>
         </w:rPr>
         <w:t>md.tpr</w:t>
       </w:r>
@@ -379,8 +713,8 @@
       <w:r>
         <w:rPr>
           <w:rFonts w:ascii="Consolas" w:hAnsi="Consolas"/>
-          <w:sz w:val="22"/>
-          <w:szCs w:val="22"/>
+          <w:sz w:val="20"/>
+          <w:szCs w:val="20"/>
         </w:rPr>
         <w:t xml:space="preserve"> -c </w:t>
       </w:r>
@@ -388,8 +722,8 @@
       <w:r>
         <w:rPr>
           <w:rFonts w:ascii="Consolas" w:hAnsi="Consolas"/>
-          <w:sz w:val="22"/>
-          <w:szCs w:val="22"/>
+          <w:sz w:val="20"/>
+          <w:szCs w:val="20"/>
         </w:rPr>
         <w:t>md.gro</w:t>
       </w:r>
@@ -397,8 +731,8 @@
       <w:r>
         <w:rPr>
           <w:rFonts w:ascii="Consolas" w:hAnsi="Consolas"/>
-          <w:sz w:val="22"/>
-          <w:szCs w:val="22"/>
+          <w:sz w:val="20"/>
+          <w:szCs w:val="20"/>
         </w:rPr>
         <w:t xml:space="preserve"> -e </w:t>
       </w:r>
@@ -406,8 +740,8 @@
       <w:r>
         <w:rPr>
           <w:rFonts w:ascii="Consolas" w:hAnsi="Consolas"/>
-          <w:sz w:val="22"/>
-          <w:szCs w:val="22"/>
+          <w:sz w:val="20"/>
+          <w:szCs w:val="20"/>
         </w:rPr>
         <w:t>md.edr</w:t>
       </w:r>
@@ -415,8 +749,8 @@
       <w:r>
         <w:rPr>
           <w:rFonts w:ascii="Consolas" w:hAnsi="Consolas"/>
-          <w:sz w:val="22"/>
-          <w:szCs w:val="22"/>
+          <w:sz w:val="20"/>
+          <w:szCs w:val="20"/>
         </w:rPr>
         <w:t xml:space="preserve"> -g md.log -x </w:t>
       </w:r>
@@ -424,8 +758,8 @@
       <w:r>
         <w:rPr>
           <w:rFonts w:ascii="Consolas" w:hAnsi="Consolas"/>
-          <w:sz w:val="22"/>
-          <w:szCs w:val="22"/>
+          <w:sz w:val="20"/>
+          <w:szCs w:val="20"/>
         </w:rPr>
         <w:t>md.xtc</w:t>
       </w:r>
@@ -438,7 +772,6 @@
           <w:ilvl w:val="0"/>
           <w:numId w:val="0"/>
         </w:numPr>
-        <w:spacing w:line="240" w:lineRule="auto"/>
         <w:ind w:left="504"/>
         <w:rPr>
           <w:rFonts w:ascii="Cambria" w:hAnsi="Cambria"/>
@@ -448,7 +781,13 @@
         <w:rPr>
           <w:rFonts w:ascii="Cambria" w:hAnsi="Cambria"/>
         </w:rPr>
-        <w:t xml:space="preserve">The first command prepares the simulation, and the second performs the simulation. </w:t>
+        <w:t xml:space="preserve">If you are typing these commands each on one line, omit the backslash in the second command. The first two commands bring our system of 100 argon atoms to a </w:t>
+      </w:r>
+      <w:r>
+        <w:rPr>
+          <w:rFonts w:ascii="Cambria" w:hAnsi="Cambria"/>
+        </w:rPr>
+        <w:t xml:space="preserve">temperature of 140 K, and the second two commands perform the simulated compression. </w:t>
       </w:r>
     </w:p>
     <w:p>
@@ -457,7 +796,6 @@
         <w:tabs>
           <w:tab w:val="left" w:pos="0"/>
         </w:tabs>
-        <w:spacing w:line="240" w:lineRule="auto"/>
         <w:ind w:left="504" w:hanging="288"/>
         <w:rPr>
           <w:rFonts w:ascii="Cambria" w:hAnsi="Cambria"/>
@@ -493,7 +831,13 @@
         <w:rPr>
           <w:rFonts w:ascii="Cambria" w:hAnsi="Cambria"/>
         </w:rPr>
-        <w:t xml:space="preserve">, then in the “VMD Main” window, select “File”, then “New Molecule”. Click the “Browse” button, navigate to the directory you performed the simulation in, then choose </w:t>
+        <w:t>, then in the “VMD Main” window, select “File”, then “New Molecule”. Click the “Browse” button, navigate to the dir</w:t>
+      </w:r>
+      <w:r>
+        <w:rPr>
+          <w:rFonts w:ascii="Cambria" w:hAnsi="Cambria"/>
+        </w:rPr>
+        <w:t xml:space="preserve">ectory you performed the simulation in, then choose </w:t>
       </w:r>
       <w:r>
         <w:rPr>
@@ -505,21 +849,7 @@
         <w:rPr>
           <w:rFonts w:ascii="Cambria" w:hAnsi="Cambria"/>
         </w:rPr>
-        <w:t>. After ret</w:t>
-      </w:r>
-      <w:bookmarkStart w:id="0" w:name="_GoBack"/>
-      <w:bookmarkEnd w:id="0"/>
-      <w:r>
-        <w:rPr>
-          <w:rFonts w:ascii="Cambria" w:hAnsi="Cambria"/>
-        </w:rPr>
-        <w:t>urning to the “M</w:t>
-      </w:r>
-      <w:r>
-        <w:rPr>
-          <w:rFonts w:ascii="Cambria" w:hAnsi="Cambria"/>
-        </w:rPr>
-        <w:t xml:space="preserve">olecule File Browser” window, click “Load”. This loads the first frame (initial positions) of the simulation. Click “Browse” again, then choose </w:t>
+        <w:t xml:space="preserve">. After returning to the “Molecule File Browser” window, click “Load”. This loads the first frame (initial positions) of the simulation. Click “Browse” again, then choose </w:t>
       </w:r>
       <w:proofErr w:type="spellStart"/>
       <w:r>
@@ -533,13 +863,13 @@
         <w:rPr>
           <w:rFonts w:ascii="Cambria" w:hAnsi="Cambria"/>
         </w:rPr>
-        <w:t>. When in the “Molecule File Browser” window, choose “Load all at once”, then click “Load”. This loads the</w:t>
-      </w:r>
-      <w:r>
-        <w:rPr>
-          <w:rFonts w:ascii="Cambria" w:hAnsi="Cambria"/>
-        </w:rPr>
-        <w:t xml:space="preserve"> remainder of the simulation. Close the “Molecule File Browser” window. </w:t>
+        <w:t>. When in the “Molec</w:t>
+      </w:r>
+      <w:r>
+        <w:rPr>
+          <w:rFonts w:ascii="Cambria" w:hAnsi="Cambria"/>
+        </w:rPr>
+        <w:t xml:space="preserve">ule File Browser” window, choose “Load all at once”, then click “Load”. This loads the remainder of the simulation. Close the “Molecule File Browser” window. </w:t>
       </w:r>
     </w:p>
     <w:p>
@@ -548,7 +878,6 @@
         <w:tabs>
           <w:tab w:val="left" w:pos="0"/>
         </w:tabs>
-        <w:spacing w:line="240" w:lineRule="auto"/>
         <w:ind w:left="504" w:hanging="288"/>
         <w:rPr>
           <w:rFonts w:ascii="Cambria" w:hAnsi="Cambria"/>
@@ -558,13 +887,13 @@
         <w:rPr>
           <w:rFonts w:ascii="Cambria" w:hAnsi="Cambria"/>
         </w:rPr>
-        <w:t>To see the motion of the atoms clearly, the display representation must be changed. In the “VMD Main” window, click on the “Graphics” menu, then “Representations”. Change the “Drawing</w:t>
-      </w:r>
-      <w:r>
-        <w:rPr>
-          <w:rFonts w:ascii="Cambria" w:hAnsi="Cambria"/>
-        </w:rPr>
-        <w:t xml:space="preserve"> Method” drop-down to “VDW”. </w:t>
+        <w:t>To see the motion of the atoms clearly, the display representation must be changed. In the “VMD M</w:t>
+      </w:r>
+      <w:r>
+        <w:rPr>
+          <w:rFonts w:ascii="Cambria" w:hAnsi="Cambria"/>
+        </w:rPr>
+        <w:t xml:space="preserve">ain” window, click on the “Graphics” menu, then “Representations”. Change the “Drawing Method” drop-down to “VDW”. </w:t>
       </w:r>
     </w:p>
     <w:p>
@@ -573,7 +902,6 @@
         <w:tabs>
           <w:tab w:val="left" w:pos="0"/>
         </w:tabs>
-        <w:spacing w:line="240" w:lineRule="auto"/>
         <w:ind w:left="504" w:hanging="288"/>
         <w:rPr>
           <w:rFonts w:ascii="Cambria" w:hAnsi="Cambria"/>
@@ -583,13 +911,14 @@
         <w:rPr>
           <w:rFonts w:ascii="Cambria" w:hAnsi="Cambria"/>
         </w:rPr>
-        <w:t>In the “VMD Main” window, rewind the movie, set the “Step” counter to 10 and the representation to “VDW”, then play the trajectory movie. In your notebook, carefully describe what you see, noting the simulation time that parti</w:t>
-      </w:r>
-      <w:r>
-        <w:rPr>
-          <w:rFonts w:ascii="Cambria" w:hAnsi="Cambria"/>
-        </w:rPr>
-        <w:t>cularly striking changes occur.</w:t>
+        <w:lastRenderedPageBreak/>
+        <w:t>In the “VMD Main” window, rewind the movie, set the “Step” counter to 10 and the representation to “VDW”, then play the trajectory movie. In</w:t>
+      </w:r>
+      <w:r>
+        <w:rPr>
+          <w:rFonts w:ascii="Cambria" w:hAnsi="Cambria"/>
+        </w:rPr>
+        <w:t xml:space="preserve"> your notebook, carefully describe what you see, noting the simulation time that particularly striking changes occur.</w:t>
       </w:r>
       <w:r>
         <w:rPr>
@@ -611,7 +940,6 @@
         <w:tabs>
           <w:tab w:val="left" w:pos="0"/>
         </w:tabs>
-        <w:spacing w:line="240" w:lineRule="auto"/>
         <w:ind w:left="504" w:hanging="288"/>
         <w:rPr>
           <w:rFonts w:ascii="Cambria" w:hAnsi="Cambria"/>
@@ -621,8 +949,13 @@
         <w:rPr>
           <w:rFonts w:ascii="Cambria" w:hAnsi="Cambria"/>
         </w:rPr>
-        <w:lastRenderedPageBreak/>
-        <w:t>Describe the qualitative behavior of the liquid state. Using the last quarter or so of the movie, zoom in so that you can see the entire box. Select a single atom and change its color.</w:t>
+        <w:t>Describe the qualitative behavior of the liquid state. Using the last quarter or so of the movie, zoom in so that you can see the entire</w:t>
+      </w:r>
+      <w:r>
+        <w:rPr>
+          <w:rFonts w:ascii="Cambria" w:hAnsi="Cambria"/>
+        </w:rPr>
+        <w:t xml:space="preserve"> box. Select a single atom and change its color.</w:t>
       </w:r>
       <w:r>
         <w:rPr>
@@ -635,13 +968,7 @@
         <w:rPr>
           <w:rFonts w:ascii="Cambria" w:hAnsi="Cambria"/>
         </w:rPr>
-        <w:t xml:space="preserve"> Describe the motion of the atom as t</w:t>
-      </w:r>
-      <w:r>
-        <w:rPr>
-          <w:rFonts w:ascii="Cambria" w:hAnsi="Cambria"/>
-        </w:rPr>
-        <w:t xml:space="preserve">ime progresses. Is it smooth? Does it make steady progress through the bulk liquid, or does it make halting progress? </w:t>
+        <w:t xml:space="preserve"> Describe the motion of the atom as time progresses. Is it smooth? Does it make steady progress through the bulk liquid, or does it make halting progress? </w:t>
       </w:r>
     </w:p>
     <w:p>
@@ -650,7 +977,6 @@
         <w:tabs>
           <w:tab w:val="left" w:pos="0"/>
         </w:tabs>
-        <w:spacing w:line="240" w:lineRule="auto"/>
         <w:ind w:left="504" w:hanging="288"/>
         <w:rPr>
           <w:rFonts w:ascii="Cambria" w:hAnsi="Cambria"/>
@@ -682,7 +1008,6 @@
         <w:tabs>
           <w:tab w:val="left" w:pos="0"/>
         </w:tabs>
-        <w:spacing w:line="240" w:lineRule="auto"/>
         <w:ind w:left="504" w:hanging="288"/>
         <w:rPr>
           <w:rFonts w:ascii="Cambria" w:hAnsi="Cambria"/>
@@ -692,7 +1017,13 @@
         <w:rPr>
           <w:rFonts w:ascii="Cambria" w:hAnsi="Cambria"/>
         </w:rPr>
-        <w:t xml:space="preserve">Prepare data for plots of temperature, volume, density, and energy by typing the following in the terminal: </w:t>
+        <w:t>Prepare data for plots of temperature, v</w:t>
+      </w:r>
+      <w:r>
+        <w:rPr>
+          <w:rFonts w:ascii="Cambria" w:hAnsi="Cambria"/>
+        </w:rPr>
+        <w:t xml:space="preserve">olume, density, and energy by typing the following in the terminal: </w:t>
       </w:r>
     </w:p>
     <w:p>
@@ -700,15 +1031,15 @@
         <w:ind w:left="504"/>
         <w:rPr>
           <w:rFonts w:ascii="Cambria" w:hAnsi="Cambria"/>
-          <w:sz w:val="22"/>
-          <w:szCs w:val="22"/>
-        </w:rPr>
-      </w:pPr>
-      <w:r>
-        <w:rPr>
-          <w:rFonts w:ascii="Consolas" w:hAnsi="Consolas"/>
-          <w:sz w:val="22"/>
-          <w:szCs w:val="22"/>
+          <w:sz w:val="20"/>
+          <w:szCs w:val="20"/>
+        </w:rPr>
+      </w:pPr>
+      <w:r>
+        <w:rPr>
+          <w:rFonts w:ascii="Consolas" w:hAnsi="Consolas"/>
+          <w:sz w:val="20"/>
+          <w:szCs w:val="20"/>
         </w:rPr>
         <w:t xml:space="preserve">echo  7 | </w:t>
       </w:r>
@@ -716,8 +1047,8 @@
       <w:r>
         <w:rPr>
           <w:rFonts w:ascii="Consolas" w:hAnsi="Consolas"/>
-          <w:sz w:val="22"/>
-          <w:szCs w:val="22"/>
+          <w:sz w:val="20"/>
+          <w:szCs w:val="20"/>
         </w:rPr>
         <w:t>gmx</w:t>
       </w:r>
@@ -725,25 +1056,17 @@
       <w:r>
         <w:rPr>
           <w:rFonts w:ascii="Consolas" w:hAnsi="Consolas"/>
-          <w:sz w:val="22"/>
-          <w:szCs w:val="22"/>
-        </w:rPr>
-        <w:t xml:space="preserve"> ene</w:t>
-      </w:r>
-      <w:r>
-        <w:rPr>
-          <w:rFonts w:ascii="Consolas" w:hAnsi="Consolas"/>
-          <w:sz w:val="22"/>
-          <w:szCs w:val="22"/>
-        </w:rPr>
-        <w:t xml:space="preserve">rgy -f </w:t>
-      </w:r>
-      <w:proofErr w:type="spellStart"/>
-      <w:r>
-        <w:rPr>
-          <w:rFonts w:ascii="Consolas" w:hAnsi="Consolas"/>
-          <w:sz w:val="22"/>
-          <w:szCs w:val="22"/>
+          <w:sz w:val="20"/>
+          <w:szCs w:val="20"/>
+        </w:rPr>
+        <w:t xml:space="preserve"> energy -f </w:t>
+      </w:r>
+      <w:proofErr w:type="spellStart"/>
+      <w:r>
+        <w:rPr>
+          <w:rFonts w:ascii="Consolas" w:hAnsi="Consolas"/>
+          <w:sz w:val="20"/>
+          <w:szCs w:val="20"/>
         </w:rPr>
         <w:t>md.edr</w:t>
       </w:r>
@@ -751,8 +1074,8 @@
       <w:r>
         <w:rPr>
           <w:rFonts w:ascii="Consolas" w:hAnsi="Consolas"/>
-          <w:sz w:val="22"/>
-          <w:szCs w:val="22"/>
+          <w:sz w:val="20"/>
+          <w:szCs w:val="20"/>
         </w:rPr>
         <w:t xml:space="preserve"> -s </w:t>
       </w:r>
@@ -760,8 +1083,8 @@
       <w:r>
         <w:rPr>
           <w:rFonts w:ascii="Consolas" w:hAnsi="Consolas"/>
-          <w:sz w:val="22"/>
-          <w:szCs w:val="22"/>
+          <w:sz w:val="20"/>
+          <w:szCs w:val="20"/>
         </w:rPr>
         <w:t>md.tpr</w:t>
       </w:r>
@@ -769,8 +1092,8 @@
       <w:r>
         <w:rPr>
           <w:rFonts w:ascii="Consolas" w:hAnsi="Consolas"/>
-          <w:sz w:val="22"/>
-          <w:szCs w:val="22"/>
+          <w:sz w:val="20"/>
+          <w:szCs w:val="20"/>
         </w:rPr>
         <w:t xml:space="preserve"> -o </w:t>
       </w:r>
@@ -778,8 +1101,8 @@
       <w:r>
         <w:rPr>
           <w:rFonts w:ascii="Consolas" w:hAnsi="Consolas"/>
-          <w:sz w:val="22"/>
-          <w:szCs w:val="22"/>
+          <w:sz w:val="20"/>
+          <w:szCs w:val="20"/>
         </w:rPr>
         <w:t>temperature.xvg</w:t>
       </w:r>
@@ -787,24 +1110,24 @@
       <w:r>
         <w:rPr>
           <w:rFonts w:ascii="Consolas" w:hAnsi="Consolas"/>
-          <w:sz w:val="22"/>
-          <w:szCs w:val="22"/>
+          <w:sz w:val="20"/>
+          <w:szCs w:val="20"/>
         </w:rPr>
         <w:t xml:space="preserve"> -skip 10</w:t>
       </w:r>
       <w:r>
         <w:rPr>
           <w:rFonts w:ascii="Cambria" w:hAnsi="Cambria"/>
-          <w:sz w:val="22"/>
-          <w:szCs w:val="22"/>
+          <w:sz w:val="20"/>
+          <w:szCs w:val="20"/>
         </w:rPr>
         <w:br/>
       </w:r>
       <w:r>
         <w:rPr>
           <w:rFonts w:ascii="Consolas" w:hAnsi="Consolas"/>
-          <w:sz w:val="22"/>
-          <w:szCs w:val="22"/>
+          <w:sz w:val="20"/>
+          <w:szCs w:val="20"/>
         </w:rPr>
         <w:t xml:space="preserve">echo 13 | </w:t>
       </w:r>
@@ -812,8 +1135,8 @@
       <w:r>
         <w:rPr>
           <w:rFonts w:ascii="Consolas" w:hAnsi="Consolas"/>
-          <w:sz w:val="22"/>
-          <w:szCs w:val="22"/>
+          <w:sz w:val="20"/>
+          <w:szCs w:val="20"/>
         </w:rPr>
         <w:t>gmx</w:t>
       </w:r>
@@ -821,8 +1144,8 @@
       <w:r>
         <w:rPr>
           <w:rFonts w:ascii="Consolas" w:hAnsi="Consolas"/>
-          <w:sz w:val="22"/>
-          <w:szCs w:val="22"/>
+          <w:sz w:val="20"/>
+          <w:szCs w:val="20"/>
         </w:rPr>
         <w:t xml:space="preserve"> energy -f </w:t>
       </w:r>
@@ -830,8 +1153,8 @@
       <w:r>
         <w:rPr>
           <w:rFonts w:ascii="Consolas" w:hAnsi="Consolas"/>
-          <w:sz w:val="22"/>
-          <w:szCs w:val="22"/>
+          <w:sz w:val="20"/>
+          <w:szCs w:val="20"/>
         </w:rPr>
         <w:t>md.edr</w:t>
       </w:r>
@@ -839,8 +1162,8 @@
       <w:r>
         <w:rPr>
           <w:rFonts w:ascii="Consolas" w:hAnsi="Consolas"/>
-          <w:sz w:val="22"/>
-          <w:szCs w:val="22"/>
+          <w:sz w:val="20"/>
+          <w:szCs w:val="20"/>
         </w:rPr>
         <w:t xml:space="preserve"> -s </w:t>
       </w:r>
@@ -848,8 +1171,8 @@
       <w:r>
         <w:rPr>
           <w:rFonts w:ascii="Consolas" w:hAnsi="Consolas"/>
-          <w:sz w:val="22"/>
-          <w:szCs w:val="22"/>
+          <w:sz w:val="20"/>
+          <w:szCs w:val="20"/>
         </w:rPr>
         <w:t>md.tpr</w:t>
       </w:r>
@@ -857,8 +1180,8 @@
       <w:r>
         <w:rPr>
           <w:rFonts w:ascii="Consolas" w:hAnsi="Consolas"/>
-          <w:sz w:val="22"/>
-          <w:szCs w:val="22"/>
+          <w:sz w:val="20"/>
+          <w:szCs w:val="20"/>
         </w:rPr>
         <w:t xml:space="preserve"> -o </w:t>
       </w:r>
@@ -866,8 +1189,8 @@
       <w:r>
         <w:rPr>
           <w:rFonts w:ascii="Consolas" w:hAnsi="Consolas"/>
-          <w:sz w:val="22"/>
-          <w:szCs w:val="22"/>
+          <w:sz w:val="20"/>
+          <w:szCs w:val="20"/>
         </w:rPr>
         <w:t>volume.xvg</w:t>
       </w:r>
@@ -875,32 +1198,32 @@
       <w:r>
         <w:rPr>
           <w:rFonts w:ascii="Consolas" w:hAnsi="Consolas"/>
-          <w:sz w:val="22"/>
-          <w:szCs w:val="22"/>
+          <w:sz w:val="20"/>
+          <w:szCs w:val="20"/>
         </w:rPr>
         <w:t xml:space="preserve"> -skip 10</w:t>
       </w:r>
       <w:r>
         <w:rPr>
           <w:rFonts w:ascii="Cambria" w:hAnsi="Cambria"/>
-          <w:sz w:val="22"/>
-          <w:szCs w:val="22"/>
+          <w:sz w:val="20"/>
+          <w:szCs w:val="20"/>
         </w:rPr>
         <w:t xml:space="preserve"> </w:t>
       </w:r>
       <w:r>
         <w:rPr>
           <w:rFonts w:ascii="Cambria" w:hAnsi="Cambria"/>
-          <w:sz w:val="22"/>
-          <w:szCs w:val="22"/>
+          <w:sz w:val="20"/>
+          <w:szCs w:val="20"/>
         </w:rPr>
         <w:br/>
       </w:r>
       <w:r>
         <w:rPr>
           <w:rFonts w:ascii="Consolas" w:hAnsi="Consolas"/>
-          <w:sz w:val="22"/>
-          <w:szCs w:val="22"/>
+          <w:sz w:val="20"/>
+          <w:szCs w:val="20"/>
         </w:rPr>
         <w:t xml:space="preserve">echo 14 | </w:t>
       </w:r>
@@ -908,8 +1231,8 @@
       <w:r>
         <w:rPr>
           <w:rFonts w:ascii="Consolas" w:hAnsi="Consolas"/>
-          <w:sz w:val="22"/>
-          <w:szCs w:val="22"/>
+          <w:sz w:val="20"/>
+          <w:szCs w:val="20"/>
         </w:rPr>
         <w:t>gmx</w:t>
       </w:r>
@@ -917,8 +1240,8 @@
       <w:r>
         <w:rPr>
           <w:rFonts w:ascii="Consolas" w:hAnsi="Consolas"/>
-          <w:sz w:val="22"/>
-          <w:szCs w:val="22"/>
+          <w:sz w:val="20"/>
+          <w:szCs w:val="20"/>
         </w:rPr>
         <w:t xml:space="preserve"> energy -f </w:t>
       </w:r>
@@ -926,8 +1249,8 @@
       <w:r>
         <w:rPr>
           <w:rFonts w:ascii="Consolas" w:hAnsi="Consolas"/>
-          <w:sz w:val="22"/>
-          <w:szCs w:val="22"/>
+          <w:sz w:val="20"/>
+          <w:szCs w:val="20"/>
         </w:rPr>
         <w:t>md.edr</w:t>
       </w:r>
@@ -935,8 +1258,8 @@
       <w:r>
         <w:rPr>
           <w:rFonts w:ascii="Consolas" w:hAnsi="Consolas"/>
-          <w:sz w:val="22"/>
-          <w:szCs w:val="22"/>
+          <w:sz w:val="20"/>
+          <w:szCs w:val="20"/>
         </w:rPr>
         <w:t xml:space="preserve"> -s </w:t>
       </w:r>
@@ -944,8 +1267,8 @@
       <w:r>
         <w:rPr>
           <w:rFonts w:ascii="Consolas" w:hAnsi="Consolas"/>
-          <w:sz w:val="22"/>
-          <w:szCs w:val="22"/>
+          <w:sz w:val="20"/>
+          <w:szCs w:val="20"/>
         </w:rPr>
         <w:t>md.tpr</w:t>
       </w:r>
@@ -953,8 +1276,8 @@
       <w:r>
         <w:rPr>
           <w:rFonts w:ascii="Consolas" w:hAnsi="Consolas"/>
-          <w:sz w:val="22"/>
-          <w:szCs w:val="22"/>
+          <w:sz w:val="20"/>
+          <w:szCs w:val="20"/>
         </w:rPr>
         <w:t xml:space="preserve"> -o </w:t>
       </w:r>
@@ -962,33 +1285,41 @@
       <w:r>
         <w:rPr>
           <w:rFonts w:ascii="Consolas" w:hAnsi="Consolas"/>
-          <w:sz w:val="22"/>
-          <w:szCs w:val="22"/>
-        </w:rPr>
-        <w:t>density.xvg</w:t>
-      </w:r>
-      <w:proofErr w:type="spellEnd"/>
-      <w:r>
-        <w:rPr>
-          <w:rFonts w:ascii="Consolas" w:hAnsi="Consolas"/>
-          <w:sz w:val="22"/>
-          <w:szCs w:val="22"/>
+          <w:sz w:val="20"/>
+          <w:szCs w:val="20"/>
+        </w:rPr>
+        <w:t>density.x</w:t>
+      </w:r>
+      <w:r>
+        <w:rPr>
+          <w:rFonts w:ascii="Consolas" w:hAnsi="Consolas"/>
+          <w:sz w:val="20"/>
+          <w:szCs w:val="20"/>
+        </w:rPr>
+        <w:t>vg</w:t>
+      </w:r>
+      <w:proofErr w:type="spellEnd"/>
+      <w:r>
+        <w:rPr>
+          <w:rFonts w:ascii="Consolas" w:hAnsi="Consolas"/>
+          <w:sz w:val="20"/>
+          <w:szCs w:val="20"/>
         </w:rPr>
         <w:t xml:space="preserve"> -skip 10</w:t>
       </w:r>
       <w:r>
         <w:rPr>
           <w:rFonts w:ascii="Cambria" w:hAnsi="Cambria"/>
-          <w:sz w:val="22"/>
-          <w:szCs w:val="22"/>
+          <w:sz w:val="20"/>
+          <w:szCs w:val="20"/>
         </w:rPr>
         <w:br/>
       </w:r>
       <w:r>
         <w:rPr>
           <w:rFonts w:ascii="Consolas" w:hAnsi="Consolas"/>
-          <w:sz w:val="22"/>
-          <w:szCs w:val="22"/>
+          <w:sz w:val="20"/>
+          <w:szCs w:val="20"/>
         </w:rPr>
         <w:t xml:space="preserve">echo  4 | </w:t>
       </w:r>
@@ -996,8 +1327,8 @@
       <w:r>
         <w:rPr>
           <w:rFonts w:ascii="Consolas" w:hAnsi="Consolas"/>
-          <w:sz w:val="22"/>
-          <w:szCs w:val="22"/>
+          <w:sz w:val="20"/>
+          <w:szCs w:val="20"/>
         </w:rPr>
         <w:t>gmx</w:t>
       </w:r>
@@ -1005,8 +1336,8 @@
       <w:r>
         <w:rPr>
           <w:rFonts w:ascii="Consolas" w:hAnsi="Consolas"/>
-          <w:sz w:val="22"/>
-          <w:szCs w:val="22"/>
+          <w:sz w:val="20"/>
+          <w:szCs w:val="20"/>
         </w:rPr>
         <w:t xml:space="preserve"> energy -f </w:t>
       </w:r>
@@ -1014,8 +1345,8 @@
       <w:r>
         <w:rPr>
           <w:rFonts w:ascii="Consolas" w:hAnsi="Consolas"/>
-          <w:sz w:val="22"/>
-          <w:szCs w:val="22"/>
+          <w:sz w:val="20"/>
+          <w:szCs w:val="20"/>
         </w:rPr>
         <w:t>md.edr</w:t>
       </w:r>
@@ -1023,8 +1354,8 @@
       <w:r>
         <w:rPr>
           <w:rFonts w:ascii="Consolas" w:hAnsi="Consolas"/>
-          <w:sz w:val="22"/>
-          <w:szCs w:val="22"/>
+          <w:sz w:val="20"/>
+          <w:szCs w:val="20"/>
         </w:rPr>
         <w:t xml:space="preserve"> -s </w:t>
       </w:r>
@@ -1032,8 +1363,8 @@
       <w:r>
         <w:rPr>
           <w:rFonts w:ascii="Consolas" w:hAnsi="Consolas"/>
-          <w:sz w:val="22"/>
-          <w:szCs w:val="22"/>
+          <w:sz w:val="20"/>
+          <w:szCs w:val="20"/>
         </w:rPr>
         <w:t>md.tpr</w:t>
       </w:r>
@@ -1041,8 +1372,8 @@
       <w:r>
         <w:rPr>
           <w:rFonts w:ascii="Consolas" w:hAnsi="Consolas"/>
-          <w:sz w:val="22"/>
-          <w:szCs w:val="22"/>
+          <w:sz w:val="20"/>
+          <w:szCs w:val="20"/>
         </w:rPr>
         <w:t xml:space="preserve"> -o </w:t>
       </w:r>
@@ -1050,8 +1381,8 @@
       <w:r>
         <w:rPr>
           <w:rFonts w:ascii="Consolas" w:hAnsi="Consolas"/>
-          <w:sz w:val="22"/>
-          <w:szCs w:val="22"/>
+          <w:sz w:val="20"/>
+          <w:szCs w:val="20"/>
         </w:rPr>
         <w:t>pot_energy.xvg</w:t>
       </w:r>
@@ -1059,49 +1390,41 @@
       <w:r>
         <w:rPr>
           <w:rFonts w:ascii="Consolas" w:hAnsi="Consolas"/>
-          <w:sz w:val="22"/>
-          <w:szCs w:val="22"/>
+          <w:sz w:val="20"/>
+          <w:szCs w:val="20"/>
         </w:rPr>
         <w:t xml:space="preserve"> -skip 10</w:t>
       </w:r>
       <w:r>
         <w:rPr>
           <w:rFonts w:ascii="Cambria" w:hAnsi="Cambria"/>
-          <w:sz w:val="22"/>
-          <w:szCs w:val="22"/>
+          <w:sz w:val="20"/>
+          <w:szCs w:val="20"/>
         </w:rPr>
         <w:t xml:space="preserve"> </w:t>
       </w:r>
       <w:r>
         <w:rPr>
           <w:rFonts w:ascii="Cambria" w:hAnsi="Cambria"/>
-          <w:sz w:val="22"/>
-          <w:szCs w:val="22"/>
+          <w:sz w:val="20"/>
+          <w:szCs w:val="20"/>
         </w:rPr>
         <w:br/>
       </w:r>
       <w:r>
         <w:rPr>
           <w:rFonts w:ascii="Consolas" w:hAnsi="Consolas"/>
-          <w:sz w:val="22"/>
-          <w:szCs w:val="22"/>
-        </w:rPr>
-        <w:t xml:space="preserve">echo </w:t>
-      </w:r>
-      <w:r>
-        <w:rPr>
-          <w:rFonts w:ascii="Consolas" w:hAnsi="Consolas"/>
-          <w:sz w:val="22"/>
-          <w:szCs w:val="22"/>
-        </w:rPr>
-        <w:t xml:space="preserve"> 5 | </w:t>
-      </w:r>
-      <w:proofErr w:type="spellStart"/>
-      <w:r>
-        <w:rPr>
-          <w:rFonts w:ascii="Consolas" w:hAnsi="Consolas"/>
-          <w:sz w:val="22"/>
-          <w:szCs w:val="22"/>
+          <w:sz w:val="20"/>
+          <w:szCs w:val="20"/>
+        </w:rPr>
+        <w:t xml:space="preserve">echo  5 | </w:t>
+      </w:r>
+      <w:proofErr w:type="spellStart"/>
+      <w:r>
+        <w:rPr>
+          <w:rFonts w:ascii="Consolas" w:hAnsi="Consolas"/>
+          <w:sz w:val="20"/>
+          <w:szCs w:val="20"/>
         </w:rPr>
         <w:t>gmx</w:t>
       </w:r>
@@ -1109,8 +1432,8 @@
       <w:r>
         <w:rPr>
           <w:rFonts w:ascii="Consolas" w:hAnsi="Consolas"/>
-          <w:sz w:val="22"/>
-          <w:szCs w:val="22"/>
+          <w:sz w:val="20"/>
+          <w:szCs w:val="20"/>
         </w:rPr>
         <w:t xml:space="preserve"> energy -f </w:t>
       </w:r>
@@ -1118,8 +1441,8 @@
       <w:r>
         <w:rPr>
           <w:rFonts w:ascii="Consolas" w:hAnsi="Consolas"/>
-          <w:sz w:val="22"/>
-          <w:szCs w:val="22"/>
+          <w:sz w:val="20"/>
+          <w:szCs w:val="20"/>
         </w:rPr>
         <w:t>md.edr</w:t>
       </w:r>
@@ -1127,8 +1450,8 @@
       <w:r>
         <w:rPr>
           <w:rFonts w:ascii="Consolas" w:hAnsi="Consolas"/>
-          <w:sz w:val="22"/>
-          <w:szCs w:val="22"/>
+          <w:sz w:val="20"/>
+          <w:szCs w:val="20"/>
         </w:rPr>
         <w:t xml:space="preserve"> -s </w:t>
       </w:r>
@@ -1136,8 +1459,8 @@
       <w:r>
         <w:rPr>
           <w:rFonts w:ascii="Consolas" w:hAnsi="Consolas"/>
-          <w:sz w:val="22"/>
-          <w:szCs w:val="22"/>
+          <w:sz w:val="20"/>
+          <w:szCs w:val="20"/>
         </w:rPr>
         <w:t>md.tpr</w:t>
       </w:r>
@@ -1145,8 +1468,8 @@
       <w:r>
         <w:rPr>
           <w:rFonts w:ascii="Consolas" w:hAnsi="Consolas"/>
-          <w:sz w:val="22"/>
-          <w:szCs w:val="22"/>
+          <w:sz w:val="20"/>
+          <w:szCs w:val="20"/>
         </w:rPr>
         <w:t xml:space="preserve"> -o </w:t>
       </w:r>
@@ -1154,8 +1477,8 @@
       <w:r>
         <w:rPr>
           <w:rFonts w:ascii="Consolas" w:hAnsi="Consolas"/>
-          <w:sz w:val="22"/>
-          <w:szCs w:val="22"/>
+          <w:sz w:val="20"/>
+          <w:szCs w:val="20"/>
         </w:rPr>
         <w:t>kin_energy.xvg</w:t>
       </w:r>
@@ -1163,24 +1486,24 @@
       <w:r>
         <w:rPr>
           <w:rFonts w:ascii="Consolas" w:hAnsi="Consolas"/>
-          <w:sz w:val="22"/>
-          <w:szCs w:val="22"/>
+          <w:sz w:val="20"/>
+          <w:szCs w:val="20"/>
         </w:rPr>
         <w:t xml:space="preserve"> -skip 10</w:t>
       </w:r>
       <w:r>
         <w:rPr>
           <w:rFonts w:ascii="Cambria" w:hAnsi="Cambria"/>
-          <w:sz w:val="22"/>
-          <w:szCs w:val="22"/>
+          <w:sz w:val="20"/>
+          <w:szCs w:val="20"/>
         </w:rPr>
         <w:br/>
       </w:r>
       <w:r>
         <w:rPr>
           <w:rFonts w:ascii="Consolas" w:hAnsi="Consolas"/>
-          <w:sz w:val="22"/>
-          <w:szCs w:val="22"/>
+          <w:sz w:val="20"/>
+          <w:szCs w:val="20"/>
         </w:rPr>
         <w:t xml:space="preserve">echo  6 | </w:t>
       </w:r>
@@ -1188,8 +1511,8 @@
       <w:r>
         <w:rPr>
           <w:rFonts w:ascii="Consolas" w:hAnsi="Consolas"/>
-          <w:sz w:val="22"/>
-          <w:szCs w:val="22"/>
+          <w:sz w:val="20"/>
+          <w:szCs w:val="20"/>
         </w:rPr>
         <w:t>gmx</w:t>
       </w:r>
@@ -1197,8 +1520,8 @@
       <w:r>
         <w:rPr>
           <w:rFonts w:ascii="Consolas" w:hAnsi="Consolas"/>
-          <w:sz w:val="22"/>
-          <w:szCs w:val="22"/>
+          <w:sz w:val="20"/>
+          <w:szCs w:val="20"/>
         </w:rPr>
         <w:t xml:space="preserve"> energy -f </w:t>
       </w:r>
@@ -1206,8 +1529,8 @@
       <w:r>
         <w:rPr>
           <w:rFonts w:ascii="Consolas" w:hAnsi="Consolas"/>
-          <w:sz w:val="22"/>
-          <w:szCs w:val="22"/>
+          <w:sz w:val="20"/>
+          <w:szCs w:val="20"/>
         </w:rPr>
         <w:t>md.edr</w:t>
       </w:r>
@@ -1215,8 +1538,8 @@
       <w:r>
         <w:rPr>
           <w:rFonts w:ascii="Consolas" w:hAnsi="Consolas"/>
-          <w:sz w:val="22"/>
-          <w:szCs w:val="22"/>
+          <w:sz w:val="20"/>
+          <w:szCs w:val="20"/>
         </w:rPr>
         <w:t xml:space="preserve"> -s </w:t>
       </w:r>
@@ -1224,8 +1547,8 @@
       <w:r>
         <w:rPr>
           <w:rFonts w:ascii="Consolas" w:hAnsi="Consolas"/>
-          <w:sz w:val="22"/>
-          <w:szCs w:val="22"/>
+          <w:sz w:val="20"/>
+          <w:szCs w:val="20"/>
         </w:rPr>
         <w:t>md.tpr</w:t>
       </w:r>
@@ -1233,8 +1556,8 @@
       <w:r>
         <w:rPr>
           <w:rFonts w:ascii="Consolas" w:hAnsi="Consolas"/>
-          <w:sz w:val="22"/>
-          <w:szCs w:val="22"/>
+          <w:sz w:val="20"/>
+          <w:szCs w:val="20"/>
         </w:rPr>
         <w:t xml:space="preserve"> -o </w:t>
       </w:r>
@@ -1242,8 +1565,8 @@
       <w:r>
         <w:rPr>
           <w:rFonts w:ascii="Consolas" w:hAnsi="Consolas"/>
-          <w:sz w:val="22"/>
-          <w:szCs w:val="22"/>
+          <w:sz w:val="20"/>
+          <w:szCs w:val="20"/>
         </w:rPr>
         <w:t>tot_energy.xvg</w:t>
       </w:r>
@@ -1251,8 +1574,8 @@
       <w:r>
         <w:rPr>
           <w:rFonts w:ascii="Consolas" w:hAnsi="Consolas"/>
-          <w:sz w:val="22"/>
-          <w:szCs w:val="22"/>
+          <w:sz w:val="20"/>
+          <w:szCs w:val="20"/>
         </w:rPr>
         <w:t xml:space="preserve"> -skip 10</w:t>
       </w:r>
@@ -1264,7 +1587,6 @@
           <w:ilvl w:val="0"/>
           <w:numId w:val="0"/>
         </w:numPr>
-        <w:spacing w:line="240" w:lineRule="auto"/>
         <w:ind w:left="504"/>
         <w:rPr>
           <w:rFonts w:ascii="Cambria" w:hAnsi="Cambria"/>
@@ -1351,7 +1673,6 @@
         <w:tabs>
           <w:tab w:val="left" w:pos="0"/>
         </w:tabs>
-        <w:spacing w:line="240" w:lineRule="auto"/>
         <w:ind w:left="504" w:hanging="288"/>
         <w:rPr>
           <w:rFonts w:ascii="Cambria" w:hAnsi="Cambria"/>
@@ -1374,19 +1695,19 @@
         <w:rPr>
           <w:rFonts w:ascii="Cambria" w:hAnsi="Cambria"/>
         </w:rPr>
-        <w:t xml:space="preserve"> files you just produced, plot each of volume, density, kinetic energy, potential energy, and total energy (in separate plots), along with temperature on a second vertical axis for each. Fro</w:t>
-      </w:r>
-      <w:r>
-        <w:rPr>
-          <w:rFonts w:ascii="Cambria" w:hAnsi="Cambria"/>
-        </w:rPr>
-        <w:t xml:space="preserve">m these plots, identify (by simulation time) the following four periods of the simulation: (1) compression, (2) cooling, (3) condensation, and (4) liquid. Describe what happens to volume, density, kinetic energy, potential energy, and total energy in each </w:t>
-      </w:r>
-      <w:r>
-        <w:rPr>
-          <w:rFonts w:ascii="Cambria" w:hAnsi="Cambria"/>
-        </w:rPr>
-        <w:t xml:space="preserve">of these four regions. If you observe any unusual features in your graphs </w:t>
+        <w:t xml:space="preserve"> files you just produced, plot each of volume, density, kinetic energy, potential energy, and total energy (in separate plots), al</w:t>
+      </w:r>
+      <w:r>
+        <w:rPr>
+          <w:rFonts w:ascii="Cambria" w:hAnsi="Cambria"/>
+        </w:rPr>
+        <w:t>ong with temperature on a second vertical axis for each. From these plots, identify (by simulation time) the following four periods of the simulation: (1) compression, (2) cooling, (3) condensation, and (4) liquid. Describe what happens to volume, density,</w:t>
+      </w:r>
+      <w:r>
+        <w:rPr>
+          <w:rFonts w:ascii="Cambria" w:hAnsi="Cambria"/>
+        </w:rPr>
+        <w:t xml:space="preserve"> kinetic energy, potential energy, and total energy in each of these four regions. If you observe any unusual features in your graphs </w:t>
       </w:r>
       <w:r>
         <w:rPr>
@@ -1412,13 +1733,13 @@
         <w:rPr>
           <w:rFonts w:ascii="Cambria" w:hAnsi="Cambria"/>
         </w:rPr>
-        <w:t xml:space="preserve"> to help you explain them. Explain how the first law is preserved despite the total</w:t>
-      </w:r>
-      <w:r>
-        <w:rPr>
-          <w:rFonts w:ascii="Cambria" w:hAnsi="Cambria"/>
-        </w:rPr>
-        <w:t xml:space="preserve"> system energy changing. </w:t>
+        <w:t xml:space="preserve"> to help you explain th</w:t>
+      </w:r>
+      <w:r>
+        <w:rPr>
+          <w:rFonts w:ascii="Cambria" w:hAnsi="Cambria"/>
+        </w:rPr>
+        <w:t xml:space="preserve">em. Explain how the first law is preserved despite the total system energy changing. </w:t>
       </w:r>
     </w:p>
     <w:p>
@@ -1427,7 +1748,6 @@
         <w:tabs>
           <w:tab w:val="left" w:pos="0"/>
         </w:tabs>
-        <w:spacing w:line="240" w:lineRule="auto"/>
         <w:ind w:left="504" w:hanging="288"/>
         <w:rPr>
           <w:rFonts w:ascii="Cambria" w:hAnsi="Cambria"/>
@@ -1437,13 +1757,14 @@
         <w:rPr>
           <w:rFonts w:ascii="Cambria" w:hAnsi="Cambria"/>
         </w:rPr>
-        <w:t>Calculate the density of argon (1) after compression but before condensation, and (2) after condensation using the van der Waals equation and compare to the density at the corresponding points in your simulation. How well do the v</w:t>
-      </w:r>
-      <w:r>
-        <w:rPr>
-          <w:rFonts w:ascii="Cambria" w:hAnsi="Cambria"/>
-        </w:rPr>
-        <w:t>an der Waals values and the simulated values agree? If agreement is poor, use a more advanced equation of state</w:t>
+        <w:lastRenderedPageBreak/>
+        <w:t>Calculate the density of argon (1) after compression but before condensation, and (2) after condensation using the van der Waals equation and compare to the density at th</w:t>
+      </w:r>
+      <w:r>
+        <w:rPr>
+          <w:rFonts w:ascii="Cambria" w:hAnsi="Cambria"/>
+        </w:rPr>
+        <w:t>e corresponding points in your simulation. How well do the van der Waals values and the simulated values agree? If agreement is poor, use a more advanced equation of state</w:t>
       </w:r>
       <w:r>
         <w:rPr>
@@ -1456,7 +1777,13 @@
         <w:rPr>
           <w:rFonts w:ascii="Cambria" w:hAnsi="Cambria"/>
         </w:rPr>
-        <w:t xml:space="preserve"> to calculate the density. Comment on which (if either) equation of state is appropriate for modeling argon under each of the two conditions. </w:t>
+        <w:t xml:space="preserve"> to calculate the density. Comment on which (if either) equation of state is appropr</w:t>
+      </w:r>
+      <w:r>
+        <w:rPr>
+          <w:rFonts w:ascii="Cambria" w:hAnsi="Cambria"/>
+        </w:rPr>
+        <w:t xml:space="preserve">iate for modeling argon under each of the two conditions. </w:t>
       </w:r>
     </w:p>
     <w:p>
@@ -1465,7 +1792,6 @@
         <w:tabs>
           <w:tab w:val="left" w:pos="0"/>
         </w:tabs>
-        <w:spacing w:line="240" w:lineRule="auto"/>
         <w:ind w:left="504" w:hanging="288"/>
         <w:rPr>
           <w:rFonts w:ascii="Cambria" w:hAnsi="Cambria"/>
@@ -1475,13 +1801,7 @@
         <w:rPr>
           <w:rFonts w:ascii="Cambria" w:hAnsi="Cambria"/>
         </w:rPr>
-        <w:t>I</w:t>
-      </w:r>
-      <w:r>
-        <w:rPr>
-          <w:rFonts w:ascii="Cambria" w:hAnsi="Cambria"/>
-        </w:rPr>
-        <w:t xml:space="preserve">dentify the phase transition temperature (or temperature range). </w:t>
+        <w:t xml:space="preserve">Identify the phase transition temperature (or temperature range). </w:t>
       </w:r>
     </w:p>
     <w:p>
@@ -1490,7 +1810,6 @@
         <w:tabs>
           <w:tab w:val="left" w:pos="0"/>
         </w:tabs>
-        <w:spacing w:line="240" w:lineRule="auto"/>
         <w:ind w:left="504" w:hanging="288"/>
         <w:rPr>
           <w:rFonts w:ascii="Cambria" w:hAnsi="Cambria"/>
@@ -1596,14 +1915,7 @@
         <w:rPr>
           <w:rFonts w:ascii="Cambria" w:hAnsi="Cambria"/>
         </w:rPr>
-        <w:t xml:space="preserve"> </w:t>
-      </w:r>
-      <w:r>
-        <w:rPr>
-          <w:rFonts w:ascii="Cambria" w:hAnsi="Cambria"/>
-        </w:rPr>
-        <w:lastRenderedPageBreak/>
-        <w:t>for the vaporization of argon. How well does your value compare? What are p</w:t>
+        <w:t xml:space="preserve"> for the vaporization of argon. How well does your value compare? What are p</w:t>
       </w:r>
       <w:proofErr w:type="spellStart"/>
       <w:r>
@@ -1668,7 +1980,6 @@
     <w:p>
       <w:pPr>
         <w:pStyle w:val="Text-body"/>
-        <w:spacing w:line="240" w:lineRule="auto"/>
         <w:rPr>
           <w:rFonts w:ascii="Cambria" w:hAnsi="Cambria"/>
         </w:rPr>
@@ -1916,7 +2227,12 @@
       </w:r>
       <w:r>
         <w:tab/>
-        <w:t>The simulation time can be obtained from the frame number, which is in the box between the “rewind”</w:t>
+        <w:t>The simulation time can be obtaine</w:t>
+      </w:r>
+      <w:bookmarkStart w:id="0" w:name="_GoBack"/>
+      <w:bookmarkEnd w:id="0"/>
+      <w:r>
+        <w:t>d from the frame number, which is in the box between the “rewind”</w:t>
       </w:r>
       <w:r>
         <w:t xml:space="preserve"> button and the trajectory time slider. This box only displays 4 digits, but you need 5; you can click and drag in the frame number box either to read the number better or to select and copy the number out. You can then use this frame number and the time b</w:t>
@@ -1941,7 +2257,6 @@
       <w:r>
         <w:rPr>
           <w:rStyle w:val="texttt"/>
-          <w:rFonts w:ascii="Consolas" w:hAnsi="Consolas"/>
         </w:rPr>
         <w:t>index 0</w:t>
       </w:r>
@@ -1973,7 +2288,6 @@
       <w:r>
         <w:rPr>
           <w:rStyle w:val="texttt"/>
-          <w:rFonts w:ascii="Consolas" w:hAnsi="Consolas"/>
         </w:rPr>
         <w:t>-skip 10</w:t>
       </w:r>
@@ -1994,7 +2308,6 @@
       <w:r>
         <w:rPr>
           <w:rStyle w:val="texttt"/>
-          <w:rFonts w:ascii="Consolas" w:hAnsi="Consolas"/>
         </w:rPr>
         <w:t>-skip 10</w:t>
       </w:r>
@@ -2048,9 +2361,9 @@
 <file path=word/numbering.xml><?xml version="1.0" encoding="utf-8"?>
 <w:numbering xmlns:wpc="http://schemas.microsoft.com/office/word/2010/wordprocessingCanvas" xmlns:mo="http://schemas.microsoft.com/office/mac/office/2008/main" xmlns:mc="http://schemas.openxmlformats.org/markup-compatibility/2006" xmlns:mv="urn:schemas-microsoft-com:mac:vml" xmlns:o="urn:schemas-microsoft-com:office:office" xmlns:r="http://schemas.openxmlformats.org/officeDocument/2006/relationships" xmlns:m="http://schemas.openxmlformats.org/officeDocument/2006/math" xmlns:v="urn:schemas-microsoft-com:vml" xmlns:wp14="http://schemas.microsoft.com/office/word/2010/wordprocessingDrawing" xmlns:wp="http://schemas.openxmlformats.org/drawingml/2006/wordprocessingDrawing" xmlns:w10="urn:schemas-microsoft-com:office:word" xmlns:w="http://schemas.openxmlformats.org/wordprocessingml/2006/main" xmlns:w14="http://schemas.microsoft.com/office/word/2010/wordml" xmlns:wpg="http://schemas.microsoft.com/office/word/2010/wordprocessingGroup" xmlns:wpi="http://schemas.microsoft.com/office/word/2010/wordprocessingInk" xmlns:wne="http://schemas.microsoft.com/office/word/2006/wordml" xmlns:wps="http://schemas.microsoft.com/office/word/2010/wordprocessingShape" mc:Ignorable="w14 wp14">
   <w:abstractNum w:abstractNumId="0">
-    <w:nsid w:val="34AC6203"/>
+    <w:nsid w:val="22490BAF"/>
     <w:multiLevelType w:val="multilevel"/>
-    <w:tmpl w:val="A6B62D00"/>
+    <w:tmpl w:val="AE741466"/>
     <w:lvl w:ilvl="0">
       <w:start w:val="1"/>
       <w:numFmt w:val="bullet"/>
@@ -2173,9 +2486,122 @@
     </w:lvl>
   </w:abstractNum>
   <w:abstractNum w:abstractNumId="1">
-    <w:nsid w:val="4EA25385"/>
+    <w:nsid w:val="402937E9"/>
     <w:multiLevelType w:val="multilevel"/>
-    <w:tmpl w:val="B6CEA722"/>
+    <w:tmpl w:val="54326B4C"/>
+    <w:lvl w:ilvl="0">
+      <w:start w:val="1"/>
+      <w:numFmt w:val="decimal"/>
+      <w:lvlText w:val="%1."/>
+      <w:lvlJc w:val="left"/>
+      <w:pPr>
+        <w:tabs>
+          <w:tab w:val="num" w:pos="216"/>
+        </w:tabs>
+        <w:ind w:left="216" w:firstLine="0"/>
+      </w:pPr>
+    </w:lvl>
+    <w:lvl w:ilvl="1">
+      <w:start w:val="1"/>
+      <w:numFmt w:val="decimal"/>
+      <w:lvlText w:val="(%2)"/>
+      <w:lvlJc w:val="left"/>
+      <w:pPr>
+        <w:tabs>
+          <w:tab w:val="num" w:pos="504"/>
+        </w:tabs>
+        <w:ind w:left="504" w:firstLine="0"/>
+      </w:pPr>
+    </w:lvl>
+    <w:lvl w:ilvl="2">
+      <w:start w:val="1"/>
+      <w:numFmt w:val="decimal"/>
+      <w:lvlText w:val="%3."/>
+      <w:lvlJc w:val="left"/>
+      <w:pPr>
+        <w:tabs>
+          <w:tab w:val="num" w:pos="864"/>
+        </w:tabs>
+        <w:ind w:left="864" w:firstLine="0"/>
+      </w:pPr>
+    </w:lvl>
+    <w:lvl w:ilvl="3">
+      <w:start w:val="1"/>
+      <w:numFmt w:val="decimal"/>
+      <w:lvlText w:val="%4."/>
+      <w:lvlJc w:val="left"/>
+      <w:pPr>
+        <w:tabs>
+          <w:tab w:val="num" w:pos="1152"/>
+        </w:tabs>
+        <w:ind w:left="1152" w:firstLine="0"/>
+      </w:pPr>
+    </w:lvl>
+    <w:lvl w:ilvl="4">
+      <w:start w:val="1"/>
+      <w:numFmt w:val="decimal"/>
+      <w:lvlText w:val="%5."/>
+      <w:lvlJc w:val="left"/>
+      <w:pPr>
+        <w:tabs>
+          <w:tab w:val="num" w:pos="2160"/>
+        </w:tabs>
+        <w:ind w:left="2160" w:hanging="360"/>
+      </w:pPr>
+    </w:lvl>
+    <w:lvl w:ilvl="5">
+      <w:start w:val="1"/>
+      <w:numFmt w:val="decimal"/>
+      <w:lvlText w:val="%6."/>
+      <w:lvlJc w:val="left"/>
+      <w:pPr>
+        <w:tabs>
+          <w:tab w:val="num" w:pos="2520"/>
+        </w:tabs>
+        <w:ind w:left="2520" w:hanging="360"/>
+      </w:pPr>
+    </w:lvl>
+    <w:lvl w:ilvl="6">
+      <w:start w:val="1"/>
+      <w:numFmt w:val="decimal"/>
+      <w:lvlText w:val="%7."/>
+      <w:lvlJc w:val="left"/>
+      <w:pPr>
+        <w:tabs>
+          <w:tab w:val="num" w:pos="2880"/>
+        </w:tabs>
+        <w:ind w:left="2880" w:hanging="360"/>
+      </w:pPr>
+    </w:lvl>
+    <w:lvl w:ilvl="7">
+      <w:start w:val="1"/>
+      <w:numFmt w:val="decimal"/>
+      <w:lvlText w:val="%8."/>
+      <w:lvlJc w:val="left"/>
+      <w:pPr>
+        <w:tabs>
+          <w:tab w:val="num" w:pos="3240"/>
+        </w:tabs>
+        <w:ind w:left="3240" w:hanging="360"/>
+      </w:pPr>
+    </w:lvl>
+    <w:lvl w:ilvl="8">
+      <w:start w:val="1"/>
+      <w:numFmt w:val="decimal"/>
+      <w:lvlText w:val="%9."/>
+      <w:lvlJc w:val="left"/>
+      <w:pPr>
+        <w:tabs>
+          <w:tab w:val="num" w:pos="3600"/>
+        </w:tabs>
+        <w:ind w:left="3600" w:hanging="360"/>
+      </w:pPr>
+    </w:lvl>
+  </w:abstractNum>
+  <w:abstractNum w:abstractNumId="2">
+    <w:nsid w:val="63EC312F"/>
+    <w:multiLevelType w:val="multilevel"/>
+    <w:tmpl w:val="3280CABC"/>
     <w:lvl w:ilvl="0">
       <w:start w:val="1"/>
       <w:numFmt w:val="none"/>
@@ -2267,10 +2693,10 @@
       </w:pPr>
     </w:lvl>
   </w:abstractNum>
-  <w:abstractNum w:abstractNumId="2">
-    <w:nsid w:val="6B6557D2"/>
+  <w:abstractNum w:abstractNumId="3">
+    <w:nsid w:val="6CC6397E"/>
     <w:multiLevelType w:val="multilevel"/>
-    <w:tmpl w:val="9424AEC6"/>
+    <w:tmpl w:val="A386EE10"/>
     <w:lvl w:ilvl="0">
       <w:start w:val="1"/>
       <w:numFmt w:val="decimal"/>
@@ -2278,45 +2704,45 @@
       <w:lvlJc w:val="left"/>
       <w:pPr>
         <w:tabs>
-          <w:tab w:val="num" w:pos="216"/>
+          <w:tab w:val="num" w:pos="504"/>
         </w:tabs>
-        <w:ind w:left="216" w:firstLine="0"/>
+        <w:ind w:left="504" w:hanging="288"/>
       </w:pPr>
     </w:lvl>
     <w:lvl w:ilvl="1">
       <w:start w:val="1"/>
-      <w:numFmt w:val="decimal"/>
+      <w:numFmt w:val="lowerLetter"/>
       <w:lvlText w:val="(%2)"/>
       <w:lvlJc w:val="left"/>
       <w:pPr>
         <w:tabs>
-          <w:tab w:val="num" w:pos="504"/>
+          <w:tab w:val="num" w:pos="792"/>
         </w:tabs>
-        <w:ind w:left="504" w:firstLine="0"/>
+        <w:ind w:left="792" w:hanging="288"/>
       </w:pPr>
     </w:lvl>
     <w:lvl w:ilvl="2">
       <w:start w:val="1"/>
-      <w:numFmt w:val="decimal"/>
+      <w:numFmt w:val="lowerRoman"/>
       <w:lvlText w:val="%3."/>
       <w:lvlJc w:val="left"/>
       <w:pPr>
         <w:tabs>
-          <w:tab w:val="num" w:pos="864"/>
+          <w:tab w:val="num" w:pos="1152"/>
         </w:tabs>
-        <w:ind w:left="864" w:firstLine="0"/>
+        <w:ind w:left="1152" w:hanging="288"/>
       </w:pPr>
     </w:lvl>
     <w:lvl w:ilvl="3">
       <w:start w:val="1"/>
-      <w:numFmt w:val="decimal"/>
+      <w:numFmt w:val="upperLetter"/>
       <w:lvlText w:val="%4."/>
       <w:lvlJc w:val="left"/>
       <w:pPr>
         <w:tabs>
-          <w:tab w:val="num" w:pos="1152"/>
+          <w:tab w:val="num" w:pos="1440"/>
         </w:tabs>
-        <w:ind w:left="1152" w:firstLine="0"/>
+        <w:ind w:left="1440" w:hanging="288"/>
       </w:pPr>
     </w:lvl>
     <w:lvl w:ilvl="4">
@@ -2380,121 +2806,8 @@
       </w:pPr>
     </w:lvl>
   </w:abstractNum>
-  <w:abstractNum w:abstractNumId="3">
-    <w:nsid w:val="6C292FF4"/>
-    <w:multiLevelType w:val="multilevel"/>
-    <w:tmpl w:val="DCE00EAA"/>
-    <w:lvl w:ilvl="0">
-      <w:start w:val="1"/>
-      <w:numFmt w:val="decimal"/>
-      <w:lvlText w:val="%1."/>
-      <w:lvlJc w:val="left"/>
-      <w:pPr>
-        <w:tabs>
-          <w:tab w:val="num" w:pos="504"/>
-        </w:tabs>
-        <w:ind w:left="504" w:hanging="288"/>
-      </w:pPr>
-    </w:lvl>
-    <w:lvl w:ilvl="1">
-      <w:start w:val="1"/>
-      <w:numFmt w:val="lowerLetter"/>
-      <w:lvlText w:val="(%2)"/>
-      <w:lvlJc w:val="left"/>
-      <w:pPr>
-        <w:tabs>
-          <w:tab w:val="num" w:pos="792"/>
-        </w:tabs>
-        <w:ind w:left="792" w:hanging="288"/>
-      </w:pPr>
-    </w:lvl>
-    <w:lvl w:ilvl="2">
-      <w:start w:val="1"/>
-      <w:numFmt w:val="lowerRoman"/>
-      <w:lvlText w:val="%3."/>
-      <w:lvlJc w:val="left"/>
-      <w:pPr>
-        <w:tabs>
-          <w:tab w:val="num" w:pos="1152"/>
-        </w:tabs>
-        <w:ind w:left="1152" w:hanging="288"/>
-      </w:pPr>
-    </w:lvl>
-    <w:lvl w:ilvl="3">
-      <w:start w:val="1"/>
-      <w:numFmt w:val="upperLetter"/>
-      <w:lvlText w:val="%4."/>
-      <w:lvlJc w:val="left"/>
-      <w:pPr>
-        <w:tabs>
-          <w:tab w:val="num" w:pos="1440"/>
-        </w:tabs>
-        <w:ind w:left="1440" w:hanging="288"/>
-      </w:pPr>
-    </w:lvl>
-    <w:lvl w:ilvl="4">
-      <w:start w:val="1"/>
-      <w:numFmt w:val="decimal"/>
-      <w:lvlText w:val="%5."/>
-      <w:lvlJc w:val="left"/>
-      <w:pPr>
-        <w:tabs>
-          <w:tab w:val="num" w:pos="2160"/>
-        </w:tabs>
-        <w:ind w:left="2160" w:hanging="360"/>
-      </w:pPr>
-    </w:lvl>
-    <w:lvl w:ilvl="5">
-      <w:start w:val="1"/>
-      <w:numFmt w:val="decimal"/>
-      <w:lvlText w:val="%6."/>
-      <w:lvlJc w:val="left"/>
-      <w:pPr>
-        <w:tabs>
-          <w:tab w:val="num" w:pos="2520"/>
-        </w:tabs>
-        <w:ind w:left="2520" w:hanging="360"/>
-      </w:pPr>
-    </w:lvl>
-    <w:lvl w:ilvl="6">
-      <w:start w:val="1"/>
-      <w:numFmt w:val="decimal"/>
-      <w:lvlText w:val="%7."/>
-      <w:lvlJc w:val="left"/>
-      <w:pPr>
-        <w:tabs>
-          <w:tab w:val="num" w:pos="2880"/>
-        </w:tabs>
-        <w:ind w:left="2880" w:hanging="360"/>
-      </w:pPr>
-    </w:lvl>
-    <w:lvl w:ilvl="7">
-      <w:start w:val="1"/>
-      <w:numFmt w:val="decimal"/>
-      <w:lvlText w:val="%8."/>
-      <w:lvlJc w:val="left"/>
-      <w:pPr>
-        <w:tabs>
-          <w:tab w:val="num" w:pos="3240"/>
-        </w:tabs>
-        <w:ind w:left="3240" w:hanging="360"/>
-      </w:pPr>
-    </w:lvl>
-    <w:lvl w:ilvl="8">
-      <w:start w:val="1"/>
-      <w:numFmt w:val="decimal"/>
-      <w:lvlText w:val="%9."/>
-      <w:lvlJc w:val="left"/>
-      <w:pPr>
-        <w:tabs>
-          <w:tab w:val="num" w:pos="3600"/>
-        </w:tabs>
-        <w:ind w:left="3600" w:hanging="360"/>
-      </w:pPr>
-    </w:lvl>
-  </w:abstractNum>
   <w:num w:numId="1">
-    <w:abstractNumId w:val="1"/>
+    <w:abstractNumId w:val="2"/>
   </w:num>
   <w:num w:numId="2">
     <w:abstractNumId w:val="0"/>
@@ -2503,7 +2816,7 @@
     <w:abstractNumId w:val="3"/>
   </w:num>
   <w:num w:numId="4">
-    <w:abstractNumId w:val="2"/>
+    <w:abstractNumId w:val="1"/>
   </w:num>
 </w:numbering>
 </file>
@@ -3707,7 +4020,7 @@
     <w:uiPriority w:val="99"/>
     <w:semiHidden/>
     <w:unhideWhenUsed/>
-    <w:rsid w:val="005A5956"/>
+    <w:rsid w:val="008B6F8C"/>
     <w:rPr>
       <w:rFonts w:ascii="Lucida Grande" w:hAnsi="Lucida Grande" w:cs="Lucida Grande"/>
       <w:sz w:val="18"/>
@@ -3720,7 +4033,7 @@
     <w:link w:val="BalloonText"/>
     <w:uiPriority w:val="99"/>
     <w:semiHidden/>
-    <w:rsid w:val="005A5956"/>
+    <w:rsid w:val="008B6F8C"/>
     <w:rPr>
       <w:rFonts w:ascii="Lucida Grande" w:hAnsi="Lucida Grande" w:cs="Lucida Grande"/>
       <w:sz w:val="18"/>

</xml_diff>